<commit_message>
Documentation on Design complete
</commit_message>
<xml_diff>
--- a/Canteen Automation System/Design/Design.docx
+++ b/Canteen Automation System/Design/Design.docx
@@ -108,8 +108,18 @@
           <w:sz w:val="28"/>
           <w:szCs w:val="28"/>
         </w:rPr>
-        <w:t>odelling</w:t>
+        <w:t>odellin</w:t>
       </w:r>
+      <w:r>
+        <w:rPr>
+          <w:rFonts w:ascii="Arial" w:hAnsi="Arial" w:cs="Arial"/>
+          <w:sz w:val="28"/>
+          <w:szCs w:val="28"/>
+        </w:rPr>
+        <w:t>g</w:t>
+      </w:r>
+      <w:bookmarkStart w:id="0" w:name="_GoBack"/>
+      <w:bookmarkEnd w:id="0"/>
     </w:p>
     <w:p>
       <w:pPr>
@@ -874,8 +884,6 @@
               </w:rPr>
               <w:t>It denotes the flow of information.</w:t>
             </w:r>
-            <w:bookmarkStart w:id="0" w:name="_GoBack"/>
-            <w:bookmarkEnd w:id="0"/>
           </w:p>
         </w:tc>
       </w:tr>

</xml_diff>